<commit_message>
adding large file data
</commit_message>
<xml_diff>
--- a/Feb10Report.docx
+++ b/Feb10Report.docx
@@ -9,13 +9,7 @@
     </w:p>
     <w:p>
       <w:r>
-        <w:t>Simulation Steps</w:t>
-      </w:r>
-      <w:r>
-        <w:t xml:space="preserve"> and Matrix</w:t>
-      </w:r>
-      <w:r>
-        <w:t>:</w:t>
+        <w:t>Simulation Steps and Matrix:</w:t>
       </w:r>
     </w:p>
     <w:p/>
@@ -34,25 +28,7 @@
         </w:numPr>
       </w:pPr>
       <w:r>
-        <w:t xml:space="preserve">I have used </w:t>
-      </w:r>
-      <w:r>
-        <w:t>7</w:t>
-      </w:r>
-      <w:r>
-        <w:t xml:space="preserve"> different types of data </w:t>
-      </w:r>
-      <w:r>
-        <w:t xml:space="preserve">to </w:t>
-      </w:r>
-      <w:r>
-        <w:t xml:space="preserve">check its </w:t>
-      </w:r>
-      <w:r>
-        <w:t>performance</w:t>
-      </w:r>
-      <w:r>
-        <w:t>.</w:t>
+        <w:t>I have used 6 different types of data to check its performance.</w:t>
       </w:r>
     </w:p>
     <w:p>
@@ -64,10 +40,7 @@
         </w:numPr>
       </w:pPr>
       <w:r>
-        <w:t>Small int</w:t>
-      </w:r>
-      <w:r>
-        <w:t xml:space="preserve"> (ex: 12345)</w:t>
+        <w:t>Int (ex: 12345)</w:t>
       </w:r>
     </w:p>
     <w:p>
@@ -79,19 +52,7 @@
         </w:numPr>
       </w:pPr>
       <w:r>
-        <w:t>Big Int</w:t>
-      </w:r>
-      <w:r>
-        <w:t xml:space="preserve"> </w:t>
-      </w:r>
-      <w:r>
-        <w:t>(ex: 12345</w:t>
-      </w:r>
-      <w:r>
-        <w:t>6578999999*********</w:t>
-      </w:r>
-      <w:r>
-        <w:t>)</w:t>
+        <w:t>Float Int (ex: 123456578.999999*********)</w:t>
       </w:r>
     </w:p>
     <w:p>
@@ -103,19 +64,7 @@
         </w:numPr>
       </w:pPr>
       <w:r>
-        <w:t>Float Int</w:t>
-      </w:r>
-      <w:r>
-        <w:t xml:space="preserve"> </w:t>
-      </w:r>
-      <w:r>
-        <w:t>(ex: 123456578</w:t>
-      </w:r>
-      <w:r>
-        <w:t>.</w:t>
-      </w:r>
-      <w:r>
-        <w:t>999999*********)</w:t>
+        <w:t>Small String Value (30 chars)</w:t>
       </w:r>
     </w:p>
     <w:p>
@@ -127,10 +76,7 @@
         </w:numPr>
       </w:pPr>
       <w:r>
-        <w:t>Small String Value</w:t>
-      </w:r>
-      <w:r>
-        <w:t xml:space="preserve"> (30 chars)</w:t>
+        <w:t>Big String Value (1000 chars)</w:t>
       </w:r>
     </w:p>
     <w:p>
@@ -142,10 +88,7 @@
         </w:numPr>
       </w:pPr>
       <w:r>
-        <w:t>Big String Value</w:t>
-      </w:r>
-      <w:r>
-        <w:t xml:space="preserve"> (1000 chars)</w:t>
+        <w:t>Small File data (250 kb)</w:t>
       </w:r>
     </w:p>
     <w:p>
@@ -157,31 +100,7 @@
         </w:numPr>
       </w:pPr>
       <w:r>
-        <w:t xml:space="preserve">Small File data </w:t>
-      </w:r>
-      <w:r>
-        <w:t>(</w:t>
-      </w:r>
-      <w:r>
-        <w:t>250 kb</w:t>
-      </w:r>
-      <w:r>
-        <w:t>)</w:t>
-      </w:r>
-    </w:p>
-    <w:p>
-      <w:pPr>
-        <w:pStyle w:val="ListParagraph"/>
-        <w:numPr>
-          <w:ilvl w:val="1"/>
-          <w:numId w:val="2"/>
-        </w:numPr>
-      </w:pPr>
-      <w:r>
-        <w:t>Big File data</w:t>
-      </w:r>
-      <w:r>
-        <w:t xml:space="preserve"> (50 mb)</w:t>
+        <w:t>Big File data (50 mb)</w:t>
       </w:r>
     </w:p>
     <w:p>
@@ -193,22 +112,7 @@
         </w:numPr>
       </w:pPr>
       <w:r>
-        <w:t>Apart from Salsa20, ChaCha20 I have worked on add</w:t>
-      </w:r>
-      <w:r>
-        <w:t>ing</w:t>
-      </w:r>
-      <w:r>
-        <w:t xml:space="preserve"> other ciphers to process this data</w:t>
-      </w:r>
-      <w:r>
-        <w:t xml:space="preserve">. List of </w:t>
-      </w:r>
-      <w:r>
-        <w:t>ciphers</w:t>
-      </w:r>
-      <w:r>
-        <w:t xml:space="preserve"> used for this experiment.</w:t>
+        <w:t>Apart from Salsa20, ChaCha20 I have worked on adding other ciphers to process this data. List of ciphers used for this experiment.</w:t>
       </w:r>
     </w:p>
     <w:p>
@@ -222,6 +126,9 @@
       <w:r>
         <w:t>Salsa20</w:t>
       </w:r>
+      <w:r>
+        <w:t xml:space="preserve"> – stream cipher</w:t>
+      </w:r>
     </w:p>
     <w:p>
       <w:pPr>
@@ -234,6 +141,9 @@
       <w:r>
         <w:t>ChaCha20</w:t>
       </w:r>
+      <w:r>
+        <w:t xml:space="preserve"> – stream cipher</w:t>
+      </w:r>
     </w:p>
     <w:p>
       <w:pPr>
@@ -246,6 +156,9 @@
       <w:r>
         <w:t>RC4 (ARC4)</w:t>
       </w:r>
+      <w:r>
+        <w:t xml:space="preserve"> </w:t>
+      </w:r>
     </w:p>
     <w:p>
       <w:pPr>
@@ -257,6 +170,9 @@
       </w:pPr>
       <w:r>
         <w:t>AES</w:t>
+      </w:r>
+      <w:r>
+        <w:t xml:space="preserve"> – block ciphere</w:t>
       </w:r>
     </w:p>
     <w:p>
@@ -304,13 +220,7 @@
         </w:numPr>
       </w:pPr>
       <w:r>
-        <w:t xml:space="preserve">Time </w:t>
-      </w:r>
-      <w:r>
-        <w:t>takes</w:t>
-      </w:r>
-      <w:r>
-        <w:t xml:space="preserve"> between encryption and decryption in milli sec.</w:t>
+        <w:t>Time takes between encryption and decryption in milli sec.</w:t>
       </w:r>
     </w:p>
     <w:p>
@@ -322,7 +232,13 @@
         </w:numPr>
       </w:pPr>
       <w:r>
-        <w:t>Memory diff between original data and encrypted data.</w:t>
+        <w:t>Memory diff between original data and encrypted data</w:t>
+      </w:r>
+      <w:r>
+        <w:t xml:space="preserve"> in kb</w:t>
+      </w:r>
+      <w:r>
+        <w:t>.</w:t>
       </w:r>
     </w:p>
     <w:p>
@@ -334,38 +250,7 @@
         </w:numPr>
       </w:pPr>
       <w:r>
-        <w:t xml:space="preserve">I have run each data type with each cipher nearly 50 times, for example I have sampled the recordings when </w:t>
-      </w:r>
-      <w:r>
-        <w:t xml:space="preserve">the same </w:t>
-      </w:r>
-      <w:r>
-        <w:t xml:space="preserve">small </w:t>
-      </w:r>
-      <w:proofErr w:type="gramStart"/>
-      <w:r>
-        <w:t xml:space="preserve">int </w:t>
-      </w:r>
-      <w:r>
-        <w:t xml:space="preserve"> with</w:t>
-      </w:r>
-      <w:proofErr w:type="gramEnd"/>
-      <w:r>
-        <w:t xml:space="preserve"> </w:t>
-      </w:r>
-      <w:r>
-        <w:t xml:space="preserve">salsa20 </w:t>
-      </w:r>
-      <w:r>
-        <w:t xml:space="preserve">for 50 times, I graphs will display the performance for the above mentioned </w:t>
-      </w:r>
-      <w:proofErr w:type="spellStart"/>
-      <w:r>
-        <w:t>metrix</w:t>
-      </w:r>
-      <w:proofErr w:type="spellEnd"/>
-      <w:r>
-        <w:t>.</w:t>
+        <w:t>I have run each data type with each cipher nearly 50 times, for example I have sampled the recordings when the same small int with salsa20 for 50 times, I graphs will display the performance for the above-mentioned matrix.</w:t>
       </w:r>
     </w:p>
     <w:p>
@@ -377,21 +262,8 @@
         </w:numPr>
       </w:pPr>
       <w:r>
-        <w:t xml:space="preserve">All the code/sampled data results </w:t>
-      </w:r>
-      <w:proofErr w:type="gramStart"/>
-      <w:r>
-        <w:t>has</w:t>
-      </w:r>
-      <w:proofErr w:type="gramEnd"/>
-      <w:r>
-        <w:t xml:space="preserve"> been pushed into </w:t>
-      </w:r>
-      <w:proofErr w:type="spellStart"/>
-      <w:r>
-        <w:t>github</w:t>
-      </w:r>
-      <w:proofErr w:type="spellEnd"/>
+        <w:t>All the code/sampled data results has been pushed into github</w:t>
+      </w:r>
     </w:p>
     <w:p>
       <w:pPr>
@@ -410,51 +282,211 @@
         </w:r>
       </w:hyperlink>
     </w:p>
-    <w:p/>
-    <w:p>
-      <w:r>
+    <w:p>
+      <w:pPr>
+        <w:pStyle w:val="ListParagraph"/>
+        <w:numPr>
+          <w:ilvl w:val="0"/>
+          <w:numId w:val="2"/>
+        </w:numPr>
+      </w:pPr>
+      <w:r>
+        <w:t xml:space="preserve">The data that’s used to plot the graphs comes from the output of the cipher_main.py file in the repository, I have also pushed the data used in charts to </w:t>
+      </w:r>
+    </w:p>
+    <w:p>
+      <w:pPr>
+        <w:pStyle w:val="ListParagraph"/>
+        <w:numPr>
+          <w:ilvl w:val="1"/>
+          <w:numId w:val="2"/>
+        </w:numPr>
+      </w:pPr>
+      <w:hyperlink r:id="rId6" w:history="1">
+        <w:r>
+          <w:rPr>
+            <w:rStyle w:val="Hyperlink"/>
+          </w:rPr>
+          <w:t>https://github.com/manogna1997/CS698/tree/main/result</w:t>
+        </w:r>
+      </w:hyperlink>
+    </w:p>
+    <w:p>
+      <w:pPr>
+        <w:pStyle w:val="ListParagraph"/>
+      </w:pPr>
+    </w:p>
+    <w:p>
+      <w:pPr>
+        <w:pStyle w:val="ListParagraph"/>
+      </w:pPr>
+    </w:p>
+    <w:p>
+      <w:r>
+        <w:t>Final Observation and Conclusion:</w:t>
+      </w:r>
+    </w:p>
+    <w:p>
+      <w:pPr>
+        <w:pStyle w:val="ListParagraph"/>
+        <w:numPr>
+          <w:ilvl w:val="0"/>
+          <w:numId w:val="4"/>
+        </w:numPr>
+      </w:pPr>
+      <w:r>
+        <w:t xml:space="preserve">The </w:t>
+      </w:r>
+      <w:r>
+        <w:t xml:space="preserve">Memory consumption for ciphered data between all the 5 ciphered different extensively but when it comes to Salsa20 and ChaCha20 the margins are very small, where Salsa20 consumes about ~5% more then chacha20 but larger data gets the difference negligible if you check the charts for </w:t>
+      </w:r>
+      <w:r>
+        <w:t>large</w:t>
+      </w:r>
+      <w:r>
+        <w:t xml:space="preserve"> file and Small file data.</w:t>
+      </w:r>
+    </w:p>
+    <w:p>
+      <w:pPr>
+        <w:pStyle w:val="ListParagraph"/>
+        <w:numPr>
+          <w:ilvl w:val="0"/>
+          <w:numId w:val="4"/>
+        </w:numPr>
+      </w:pPr>
+      <w:r>
+        <w:t xml:space="preserve">The time take between encryption and decryption </w:t>
+      </w:r>
+      <w:r>
+        <w:t xml:space="preserve">for all the </w:t>
+      </w:r>
+      <w:r>
+        <w:t>ciphers</w:t>
+      </w:r>
+      <w:r>
+        <w:t xml:space="preserve"> varied by data size like AES-CTR takes more time for larger data while AES cipher takes larger time for smaller data but is very competitive for larger data sets. When it comes to Salsa20 and Chacha20 both perform identical with different sets of data and </w:t>
+      </w:r>
+      <w:r>
+        <w:t xml:space="preserve">generate constant results </w:t>
+      </w:r>
+      <w:r>
+        <w:t xml:space="preserve">across </w:t>
+      </w:r>
+      <w:r>
+        <w:t>various runs.</w:t>
+      </w:r>
+    </w:p>
+    <w:p>
+      <w:pPr>
+        <w:pStyle w:val="ListParagraph"/>
+        <w:numPr>
+          <w:ilvl w:val="0"/>
+          <w:numId w:val="4"/>
+        </w:numPr>
+      </w:pPr>
+      <w:r>
+        <w:lastRenderedPageBreak/>
+        <w:t>Memory consumption difference between original data and ciphered data</w:t>
+      </w:r>
+      <w:r>
+        <w:t xml:space="preserve"> also varies by ciphere has AES has the lowest difference between original and ciphered data, while AES-CTR </w:t>
+      </w:r>
+      <w:r>
+        <w:t>memory consumption increases with data size which you can see for big file data. While Salsa20 and ChaCha20 the difference between memories start increasing when you check small int charts the difference is notable while big file data chart the difference is negligible.</w:t>
+      </w:r>
+    </w:p>
+    <w:p/>
+    <w:p/>
+    <w:p/>
+    <w:p/>
+    <w:p/>
+    <w:p/>
+    <w:p/>
+    <w:p/>
+    <w:p/>
+    <w:p/>
+    <w:p/>
+    <w:p/>
+    <w:p/>
+    <w:p/>
+    <w:p/>
+    <w:p/>
+    <w:p/>
+    <w:p/>
+    <w:p/>
+    <w:p/>
+    <w:p/>
+    <w:p/>
+    <w:p/>
+    <w:p/>
+    <w:p/>
+    <w:p/>
+    <w:p/>
+    <w:p/>
+    <w:p/>
+    <w:p/>
+    <w:p/>
+    <w:p/>
+    <w:p/>
+    <w:p/>
+    <w:p/>
+    <w:p/>
+    <w:p/>
+    <w:p/>
+    <w:p>
+      <w:r>
+        <w:lastRenderedPageBreak/>
         <w:t>Observation:</w:t>
       </w:r>
     </w:p>
-    <w:p/>
-    <w:p/>
-    <w:p/>
-    <w:p/>
-    <w:p/>
-    <w:p/>
     <w:p>
       <w:pPr>
         <w:pStyle w:val="ListParagraph"/>
         <w:numPr>
           <w:ilvl w:val="0"/>
-          <w:numId w:val="1"/>
-        </w:numPr>
-      </w:pPr>
-      <w:r>
-        <w:t xml:space="preserve">Big int </w:t>
-      </w:r>
-      <w:r>
-        <w:t>Time</w:t>
-      </w:r>
-      <w:r>
-        <w:t xml:space="preserve"> Difference</w:t>
-      </w:r>
-      <w:r>
-        <w:t xml:space="preserve"> between Memory encryption and Decryption</w:t>
-      </w:r>
-    </w:p>
-    <w:p/>
-    <w:p>
+          <w:numId w:val="3"/>
+        </w:numPr>
+      </w:pPr>
+      <w:r>
+        <w:t>Small Int observation across 5 different ciphers.</w:t>
+      </w:r>
+    </w:p>
+    <w:p>
+      <w:pPr>
+        <w:pStyle w:val="ListParagraph"/>
+        <w:numPr>
+          <w:ilvl w:val="1"/>
+          <w:numId w:val="3"/>
+        </w:numPr>
+      </w:pPr>
+      <w:r>
+        <w:t>Memory size</w:t>
+      </w:r>
+      <w:r>
+        <w:t xml:space="preserve"> of a given data after encryption</w:t>
+      </w:r>
+    </w:p>
+    <w:p>
+      <w:pPr>
+        <w:pStyle w:val="ListParagraph"/>
+        <w:ind w:left="1440"/>
+      </w:pPr>
+    </w:p>
+    <w:p>
+      <w:pPr>
+        <w:pStyle w:val="ListParagraph"/>
+        <w:ind w:left="1440"/>
+      </w:pPr>
       <w:r>
         <w:rPr>
           <w:noProof/>
         </w:rPr>
-        <w:lastRenderedPageBreak/>
         <w:drawing>
-          <wp:inline distT="0" distB="0" distL="0" distR="0" wp14:anchorId="08C2BD7E" wp14:editId="54E932E5">
-            <wp:extent cx="5943600" cy="3938905"/>
-            <wp:effectExtent l="0" t="0" r="0" b="0"/>
-            <wp:docPr id="3" name="Picture 3" descr="Chart, histogram&#10;&#10;Description automatically generated"/>
+          <wp:inline distT="0" distB="0" distL="0" distR="0" wp14:anchorId="7F654DBD" wp14:editId="77366E3C">
+            <wp:extent cx="4303552" cy="3157318"/>
+            <wp:effectExtent l="0" t="0" r="1905" b="5080"/>
+            <wp:docPr id="1" name="Picture 1" descr="Chart, bar chart, histogram&#10;&#10;Description automatically generated"/>
             <wp:cNvGraphicFramePr>
               <a:graphicFrameLocks xmlns:a="http://schemas.openxmlformats.org/drawingml/2006/main" noChangeAspect="1"/>
             </wp:cNvGraphicFramePr>
@@ -462,73 +494,7 @@
               <a:graphicData uri="http://schemas.openxmlformats.org/drawingml/2006/picture">
                 <pic:pic xmlns:pic="http://schemas.openxmlformats.org/drawingml/2006/picture">
                   <pic:nvPicPr>
-                    <pic:cNvPr id="3" name="Picture 3" descr="Chart, histogram&#10;&#10;Description automatically generated"/>
-                    <pic:cNvPicPr/>
-                  </pic:nvPicPr>
-                  <pic:blipFill>
-                    <a:blip r:embed="rId6" cstate="print">
-                      <a:extLst>
-                        <a:ext uri="{28A0092B-C50C-407E-A947-70E740481C1C}">
-                          <a14:useLocalDpi xmlns:a14="http://schemas.microsoft.com/office/drawing/2010/main" val="0"/>
-                        </a:ext>
-                      </a:extLst>
-                    </a:blip>
-                    <a:stretch>
-                      <a:fillRect/>
-                    </a:stretch>
-                  </pic:blipFill>
-                  <pic:spPr>
-                    <a:xfrm>
-                      <a:off x="0" y="0"/>
-                      <a:ext cx="5943600" cy="3938905"/>
-                    </a:xfrm>
-                    <a:prstGeom prst="rect">
-                      <a:avLst/>
-                    </a:prstGeom>
-                  </pic:spPr>
-                </pic:pic>
-              </a:graphicData>
-            </a:graphic>
-          </wp:inline>
-        </w:drawing>
-      </w:r>
-    </w:p>
-    <w:p/>
-    <w:p/>
-    <w:p>
-      <w:pPr>
-        <w:pStyle w:val="ListParagraph"/>
-        <w:numPr>
-          <w:ilvl w:val="0"/>
-          <w:numId w:val="1"/>
-        </w:numPr>
-      </w:pPr>
-      <w:r>
-        <w:t>Big File memory Difference</w:t>
-      </w:r>
-    </w:p>
-    <w:p>
-      <w:pPr>
-        <w:pStyle w:val="ListParagraph"/>
-      </w:pPr>
-      <w:r>
-        <w:rPr>
-          <w:noProof/>
-        </w:rPr>
-        <w:lastRenderedPageBreak/>
-        <w:drawing>
-          <wp:inline distT="0" distB="0" distL="0" distR="0" wp14:anchorId="005D5094" wp14:editId="55272B8E">
-            <wp:extent cx="5943600" cy="3980815"/>
-            <wp:effectExtent l="0" t="0" r="0" b="0"/>
-            <wp:docPr id="4" name="Picture 4" descr="Chart, background pattern, bar chart&#10;&#10;Description automatically generated"/>
-            <wp:cNvGraphicFramePr>
-              <a:graphicFrameLocks xmlns:a="http://schemas.openxmlformats.org/drawingml/2006/main" noChangeAspect="1"/>
-            </wp:cNvGraphicFramePr>
-            <a:graphic xmlns:a="http://schemas.openxmlformats.org/drawingml/2006/main">
-              <a:graphicData uri="http://schemas.openxmlformats.org/drawingml/2006/picture">
-                <pic:pic xmlns:pic="http://schemas.openxmlformats.org/drawingml/2006/picture">
-                  <pic:nvPicPr>
-                    <pic:cNvPr id="4" name="Picture 4" descr="Chart, background pattern, bar chart&#10;&#10;Description automatically generated"/>
+                    <pic:cNvPr id="1" name="Picture 1" descr="Chart, bar chart, histogram&#10;&#10;Description automatically generated"/>
                     <pic:cNvPicPr/>
                   </pic:nvPicPr>
                   <pic:blipFill>
@@ -546,7 +512,7 @@
                   <pic:spPr>
                     <a:xfrm>
                       <a:off x="0" y="0"/>
-                      <a:ext cx="5943600" cy="3980815"/>
+                      <a:ext cx="4338654" cy="3183071"/>
                     </a:xfrm>
                     <a:prstGeom prst="rect">
                       <a:avLst/>
@@ -562,49 +528,44 @@
     <w:p>
       <w:pPr>
         <w:pStyle w:val="ListParagraph"/>
-      </w:pPr>
-    </w:p>
-    <w:p>
-      <w:pPr>
-        <w:pStyle w:val="ListParagraph"/>
-      </w:pPr>
-    </w:p>
-    <w:p>
-      <w:pPr>
-        <w:pStyle w:val="ListParagraph"/>
-        <w:numPr>
-          <w:ilvl w:val="0"/>
-          <w:numId w:val="1"/>
-        </w:numPr>
-      </w:pPr>
-      <w:r>
-        <w:t>Big File Time Difference between encryption and decryption</w:t>
-      </w:r>
-    </w:p>
-    <w:p>
-      <w:pPr>
-        <w:pStyle w:val="ListParagraph"/>
-      </w:pPr>
-    </w:p>
-    <w:p>
-      <w:pPr>
-        <w:pStyle w:val="ListParagraph"/>
-      </w:pPr>
-    </w:p>
-    <w:p>
-      <w:pPr>
-        <w:pStyle w:val="ListParagraph"/>
+        <w:ind w:left="1440"/>
+      </w:pPr>
+    </w:p>
+    <w:p>
+      <w:pPr>
+        <w:pStyle w:val="ListParagraph"/>
+        <w:ind w:left="1440"/>
+      </w:pPr>
+    </w:p>
+    <w:p>
+      <w:pPr>
+        <w:pStyle w:val="ListParagraph"/>
+        <w:numPr>
+          <w:ilvl w:val="1"/>
+          <w:numId w:val="3"/>
+        </w:numPr>
+      </w:pPr>
+      <w:r>
+        <w:t>Time difference between encryption and decryption</w:t>
+      </w:r>
+      <w:r>
+        <w:t>.</w:t>
+      </w:r>
+    </w:p>
+    <w:p>
+      <w:pPr>
+        <w:pStyle w:val="ListParagraph"/>
+        <w:ind w:left="1440"/>
       </w:pPr>
       <w:r>
         <w:rPr>
           <w:noProof/>
         </w:rPr>
-        <w:lastRenderedPageBreak/>
         <w:drawing>
-          <wp:inline distT="0" distB="0" distL="0" distR="0" wp14:anchorId="664B1AC0" wp14:editId="074C5BCB">
-            <wp:extent cx="5943600" cy="3997325"/>
-            <wp:effectExtent l="0" t="0" r="0" b="3175"/>
-            <wp:docPr id="5" name="Picture 5" descr="Chart, bar chart, histogram&#10;&#10;Description automatically generated"/>
+          <wp:inline distT="0" distB="0" distL="0" distR="0" wp14:anchorId="39E03911" wp14:editId="04B0E19C">
+            <wp:extent cx="4249396" cy="3070370"/>
+            <wp:effectExtent l="0" t="0" r="5715" b="3175"/>
+            <wp:docPr id="10" name="Picture 10" descr="Chart, histogram&#10;&#10;Description automatically generated"/>
             <wp:cNvGraphicFramePr>
               <a:graphicFrameLocks xmlns:a="http://schemas.openxmlformats.org/drawingml/2006/main" noChangeAspect="1"/>
             </wp:cNvGraphicFramePr>
@@ -612,7 +573,7 @@
               <a:graphicData uri="http://schemas.openxmlformats.org/drawingml/2006/picture">
                 <pic:pic xmlns:pic="http://schemas.openxmlformats.org/drawingml/2006/picture">
                   <pic:nvPicPr>
-                    <pic:cNvPr id="5" name="Picture 5" descr="Chart, bar chart, histogram&#10;&#10;Description automatically generated"/>
+                    <pic:cNvPr id="10" name="Picture 10" descr="Chart, histogram&#10;&#10;Description automatically generated"/>
                     <pic:cNvPicPr/>
                   </pic:nvPicPr>
                   <pic:blipFill>
@@ -630,7 +591,7 @@
                   <pic:spPr>
                     <a:xfrm>
                       <a:off x="0" y="0"/>
-                      <a:ext cx="5943600" cy="3997325"/>
+                      <a:ext cx="4288012" cy="3098271"/>
                     </a:xfrm>
                     <a:prstGeom prst="rect">
                       <a:avLst/>
@@ -643,35 +604,60 @@
         </w:drawing>
       </w:r>
     </w:p>
-    <w:p/>
-    <w:p>
-      <w:pPr>
-        <w:pStyle w:val="ListParagraph"/>
-        <w:numPr>
-          <w:ilvl w:val="0"/>
-          <w:numId w:val="1"/>
-        </w:numPr>
-      </w:pPr>
-      <w:r>
-        <w:t>Small file memory difference</w:t>
-      </w:r>
-    </w:p>
-    <w:p/>
-    <w:p/>
-    <w:p>
-      <w:pPr>
-        <w:pStyle w:val="ListParagraph"/>
+    <w:p>
+      <w:pPr>
+        <w:pStyle w:val="ListParagraph"/>
+        <w:ind w:left="1440"/>
+      </w:pPr>
+    </w:p>
+    <w:p>
+      <w:pPr>
+        <w:pStyle w:val="ListParagraph"/>
+        <w:ind w:left="1440"/>
+      </w:pPr>
+    </w:p>
+    <w:p>
+      <w:pPr>
+        <w:pStyle w:val="ListParagraph"/>
+        <w:ind w:left="1440"/>
+      </w:pPr>
+    </w:p>
+    <w:p>
+      <w:pPr>
+        <w:pStyle w:val="ListParagraph"/>
+        <w:numPr>
+          <w:ilvl w:val="1"/>
+          <w:numId w:val="3"/>
+        </w:numPr>
+      </w:pPr>
+      <w:r>
+        <w:lastRenderedPageBreak/>
+        <w:t>Memory difference between encryption and decryption data</w:t>
+      </w:r>
+      <w:r>
+        <w:t>.</w:t>
+      </w:r>
+    </w:p>
+    <w:p>
+      <w:pPr>
+        <w:pStyle w:val="ListParagraph"/>
+        <w:ind w:left="1440"/>
+      </w:pPr>
+    </w:p>
+    <w:p>
+      <w:pPr>
+        <w:pStyle w:val="ListParagraph"/>
+        <w:ind w:left="1440"/>
       </w:pPr>
       <w:r>
         <w:rPr>
           <w:noProof/>
         </w:rPr>
-        <w:lastRenderedPageBreak/>
         <w:drawing>
-          <wp:inline distT="0" distB="0" distL="0" distR="0" wp14:anchorId="43BBB1D2" wp14:editId="064892A2">
-            <wp:extent cx="5943600" cy="3989070"/>
+          <wp:inline distT="0" distB="0" distL="0" distR="0" wp14:anchorId="2E65A2D8" wp14:editId="0C2511A3">
+            <wp:extent cx="4344349" cy="3162649"/>
             <wp:effectExtent l="0" t="0" r="0" b="0"/>
-            <wp:docPr id="6" name="Picture 6" descr="Chart, background pattern, bar chart&#10;&#10;Description automatically generated"/>
+            <wp:docPr id="2" name="Picture 2" descr="Chart, bar chart, histogram&#10;&#10;Description automatically generated"/>
             <wp:cNvGraphicFramePr>
               <a:graphicFrameLocks xmlns:a="http://schemas.openxmlformats.org/drawingml/2006/main" noChangeAspect="1"/>
             </wp:cNvGraphicFramePr>
@@ -679,7 +665,7 @@
               <a:graphicData uri="http://schemas.openxmlformats.org/drawingml/2006/picture">
                 <pic:pic xmlns:pic="http://schemas.openxmlformats.org/drawingml/2006/picture">
                   <pic:nvPicPr>
-                    <pic:cNvPr id="6" name="Picture 6" descr="Chart, background pattern, bar chart&#10;&#10;Description automatically generated"/>
+                    <pic:cNvPr id="2" name="Picture 2" descr="Chart, bar chart, histogram&#10;&#10;Description automatically generated"/>
                     <pic:cNvPicPr/>
                   </pic:nvPicPr>
                   <pic:blipFill>
@@ -697,7 +683,7 @@
                   <pic:spPr>
                     <a:xfrm>
                       <a:off x="0" y="0"/>
-                      <a:ext cx="5943600" cy="3989070"/>
+                      <a:ext cx="4379136" cy="3187974"/>
                     </a:xfrm>
                     <a:prstGeom prst="rect">
                       <a:avLst/>
@@ -710,42 +696,51 @@
         </w:drawing>
       </w:r>
     </w:p>
-    <w:p>
-      <w:pPr>
-        <w:pStyle w:val="ListParagraph"/>
-      </w:pPr>
-    </w:p>
-    <w:p>
-      <w:pPr>
-        <w:pStyle w:val="ListParagraph"/>
-      </w:pPr>
-    </w:p>
+    <w:p/>
+    <w:p/>
+    <w:p/>
+    <w:p/>
     <w:p>
       <w:pPr>
         <w:pStyle w:val="ListParagraph"/>
         <w:numPr>
           <w:ilvl w:val="0"/>
-          <w:numId w:val="1"/>
-        </w:numPr>
-      </w:pPr>
-      <w:r>
-        <w:t>Small file time difference between encryption and decryption</w:t>
-      </w:r>
-    </w:p>
-    <w:p>
-      <w:pPr>
-        <w:ind w:left="360"/>
+          <w:numId w:val="3"/>
+        </w:numPr>
+      </w:pPr>
+      <w:r>
+        <w:t>Float Int observation</w:t>
+      </w:r>
+      <w:r>
+        <w:t>.</w:t>
+      </w:r>
+    </w:p>
+    <w:p>
+      <w:pPr>
+        <w:pStyle w:val="ListParagraph"/>
+        <w:numPr>
+          <w:ilvl w:val="1"/>
+          <w:numId w:val="3"/>
+        </w:numPr>
+      </w:pPr>
+      <w:r>
+        <w:t>Memory size of a given data after encryption</w:t>
+      </w:r>
+    </w:p>
+    <w:p>
+      <w:pPr>
+        <w:pStyle w:val="ListParagraph"/>
+        <w:ind w:left="1440"/>
       </w:pPr>
       <w:r>
         <w:rPr>
           <w:noProof/>
         </w:rPr>
-        <w:lastRenderedPageBreak/>
         <w:drawing>
-          <wp:inline distT="0" distB="0" distL="0" distR="0" wp14:anchorId="55D438B7" wp14:editId="60757F92">
-            <wp:extent cx="5943600" cy="4001135"/>
+          <wp:inline distT="0" distB="0" distL="0" distR="0" wp14:anchorId="399E3C2B" wp14:editId="7155B05B">
+            <wp:extent cx="4261607" cy="3089210"/>
             <wp:effectExtent l="0" t="0" r="0" b="0"/>
-            <wp:docPr id="7" name="Picture 7" descr="Chart, bar chart&#10;&#10;Description automatically generated"/>
+            <wp:docPr id="11" name="Picture 11" descr="Chart, bar chart, histogram&#10;&#10;Description automatically generated"/>
             <wp:cNvGraphicFramePr>
               <a:graphicFrameLocks xmlns:a="http://schemas.openxmlformats.org/drawingml/2006/main" noChangeAspect="1"/>
             </wp:cNvGraphicFramePr>
@@ -753,7 +748,7 @@
               <a:graphicData uri="http://schemas.openxmlformats.org/drawingml/2006/picture">
                 <pic:pic xmlns:pic="http://schemas.openxmlformats.org/drawingml/2006/picture">
                   <pic:nvPicPr>
-                    <pic:cNvPr id="7" name="Picture 7" descr="Chart, bar chart&#10;&#10;Description automatically generated"/>
+                    <pic:cNvPr id="11" name="Picture 11" descr="Chart, bar chart, histogram&#10;&#10;Description automatically generated"/>
                     <pic:cNvPicPr/>
                   </pic:nvPicPr>
                   <pic:blipFill>
@@ -771,7 +766,7 @@
                   <pic:spPr>
                     <a:xfrm>
                       <a:off x="0" y="0"/>
-                      <a:ext cx="5943600" cy="4001135"/>
+                      <a:ext cx="4296867" cy="3114770"/>
                     </a:xfrm>
                     <a:prstGeom prst="rect">
                       <a:avLst/>
@@ -784,33 +779,51 @@
         </w:drawing>
       </w:r>
     </w:p>
-    <w:p/>
-    <w:p/>
-    <w:p>
-      <w:pPr>
-        <w:pStyle w:val="ListParagraph"/>
-        <w:numPr>
-          <w:ilvl w:val="0"/>
-          <w:numId w:val="1"/>
-        </w:numPr>
-      </w:pPr>
-      <w:r>
-        <w:t>Small int memory difference</w:t>
-      </w:r>
-    </w:p>
-    <w:p/>
-    <w:p/>
-    <w:p>
+    <w:p>
+      <w:pPr>
+        <w:pStyle w:val="ListParagraph"/>
+        <w:ind w:left="1440"/>
+      </w:pPr>
+    </w:p>
+    <w:p>
+      <w:pPr>
+        <w:pStyle w:val="ListParagraph"/>
+        <w:ind w:left="1440"/>
+      </w:pPr>
+    </w:p>
+    <w:p>
+      <w:pPr>
+        <w:pStyle w:val="ListParagraph"/>
+        <w:ind w:left="1440"/>
+      </w:pPr>
+    </w:p>
+    <w:p>
+      <w:pPr>
+        <w:pStyle w:val="ListParagraph"/>
+        <w:numPr>
+          <w:ilvl w:val="1"/>
+          <w:numId w:val="3"/>
+        </w:numPr>
+      </w:pPr>
+      <w:r>
+        <w:lastRenderedPageBreak/>
+        <w:t>Time difference between encryption and decryption</w:t>
+      </w:r>
+    </w:p>
+    <w:p>
+      <w:pPr>
+        <w:pStyle w:val="ListParagraph"/>
+        <w:ind w:left="1440"/>
+      </w:pPr>
       <w:r>
         <w:rPr>
           <w:noProof/>
         </w:rPr>
-        <w:lastRenderedPageBreak/>
         <w:drawing>
-          <wp:inline distT="0" distB="0" distL="0" distR="0" wp14:anchorId="7D1AB90F" wp14:editId="0E199BB5">
-            <wp:extent cx="5943600" cy="3989070"/>
+          <wp:inline distT="0" distB="0" distL="0" distR="0" wp14:anchorId="008C05DE" wp14:editId="35D33461">
+            <wp:extent cx="4144835" cy="3011648"/>
             <wp:effectExtent l="0" t="0" r="0" b="0"/>
-            <wp:docPr id="8" name="Picture 8" descr="Chart, histogram&#10;&#10;Description automatically generated"/>
+            <wp:docPr id="12" name="Picture 12" descr="Chart, histogram&#10;&#10;Description automatically generated"/>
             <wp:cNvGraphicFramePr>
               <a:graphicFrameLocks xmlns:a="http://schemas.openxmlformats.org/drawingml/2006/main" noChangeAspect="1"/>
             </wp:cNvGraphicFramePr>
@@ -818,7 +831,7 @@
               <a:graphicData uri="http://schemas.openxmlformats.org/drawingml/2006/picture">
                 <pic:pic xmlns:pic="http://schemas.openxmlformats.org/drawingml/2006/picture">
                   <pic:nvPicPr>
-                    <pic:cNvPr id="8" name="Picture 8" descr="Chart, histogram&#10;&#10;Description automatically generated"/>
+                    <pic:cNvPr id="12" name="Picture 12" descr="Chart, histogram&#10;&#10;Description automatically generated"/>
                     <pic:cNvPicPr/>
                   </pic:nvPicPr>
                   <pic:blipFill>
@@ -836,7 +849,7 @@
                   <pic:spPr>
                     <a:xfrm>
                       <a:off x="0" y="0"/>
-                      <a:ext cx="5943600" cy="3989070"/>
+                      <a:ext cx="4172997" cy="3032110"/>
                     </a:xfrm>
                     <a:prstGeom prst="rect">
                       <a:avLst/>
@@ -849,32 +862,53 @@
         </w:drawing>
       </w:r>
     </w:p>
-    <w:p/>
-    <w:p/>
-    <w:p>
-      <w:pPr>
-        <w:pStyle w:val="ListParagraph"/>
-        <w:numPr>
-          <w:ilvl w:val="0"/>
-          <w:numId w:val="1"/>
-        </w:numPr>
-      </w:pPr>
-      <w:r>
-        <w:t>Small int time difference between encryption and decryption</w:t>
-      </w:r>
-    </w:p>
-    <w:p/>
-    <w:p>
+    <w:p>
+      <w:pPr>
+        <w:pStyle w:val="ListParagraph"/>
+        <w:ind w:left="1440"/>
+      </w:pPr>
+    </w:p>
+    <w:p>
+      <w:pPr>
+        <w:pStyle w:val="ListParagraph"/>
+        <w:numPr>
+          <w:ilvl w:val="1"/>
+          <w:numId w:val="3"/>
+        </w:numPr>
+      </w:pPr>
+      <w:r>
+        <w:t xml:space="preserve">Memory difference between </w:t>
+      </w:r>
+      <w:r>
+        <w:t>encryption and decryption</w:t>
+      </w:r>
+      <w:r>
+        <w:t xml:space="preserve"> data</w:t>
+      </w:r>
+      <w:r>
+        <w:t>.</w:t>
+      </w:r>
+    </w:p>
+    <w:p>
+      <w:pPr>
+        <w:pStyle w:val="ListParagraph"/>
+        <w:ind w:left="1440"/>
+      </w:pPr>
+    </w:p>
+    <w:p>
+      <w:pPr>
+        <w:pStyle w:val="ListParagraph"/>
+        <w:ind w:left="1440"/>
+      </w:pPr>
       <w:r>
         <w:rPr>
           <w:noProof/>
         </w:rPr>
-        <w:lastRenderedPageBreak/>
         <w:drawing>
-          <wp:inline distT="0" distB="0" distL="0" distR="0" wp14:anchorId="6C6FDDBE" wp14:editId="28089642">
-            <wp:extent cx="5943600" cy="3996055"/>
-            <wp:effectExtent l="0" t="0" r="0" b="4445"/>
-            <wp:docPr id="9" name="Picture 9" descr="Chart, histogram&#10;&#10;Description automatically generated"/>
+          <wp:inline distT="0" distB="0" distL="0" distR="0" wp14:anchorId="2E48A4BE" wp14:editId="5FBFD0FE">
+            <wp:extent cx="4135722" cy="3003259"/>
+            <wp:effectExtent l="0" t="0" r="5080" b="0"/>
+            <wp:docPr id="13" name="Picture 13" descr="Chart, bar chart, histogram&#10;&#10;Description automatically generated"/>
             <wp:cNvGraphicFramePr>
               <a:graphicFrameLocks xmlns:a="http://schemas.openxmlformats.org/drawingml/2006/main" noChangeAspect="1"/>
             </wp:cNvGraphicFramePr>
@@ -882,7 +916,7 @@
               <a:graphicData uri="http://schemas.openxmlformats.org/drawingml/2006/picture">
                 <pic:pic xmlns:pic="http://schemas.openxmlformats.org/drawingml/2006/picture">
                   <pic:nvPicPr>
-                    <pic:cNvPr id="9" name="Picture 9" descr="Chart, histogram&#10;&#10;Description automatically generated"/>
+                    <pic:cNvPr id="13" name="Picture 13" descr="Chart, bar chart, histogram&#10;&#10;Description automatically generated"/>
                     <pic:cNvPicPr/>
                   </pic:nvPicPr>
                   <pic:blipFill>
@@ -900,7 +934,7 @@
                   <pic:spPr>
                     <a:xfrm>
                       <a:off x="0" y="0"/>
-                      <a:ext cx="5943600" cy="3996055"/>
+                      <a:ext cx="4167726" cy="3026499"/>
                     </a:xfrm>
                     <a:prstGeom prst="rect">
                       <a:avLst/>
@@ -913,6 +947,1039 @@
         </w:drawing>
       </w:r>
     </w:p>
+    <w:p>
+      <w:pPr>
+        <w:pStyle w:val="ListParagraph"/>
+      </w:pPr>
+    </w:p>
+    <w:p>
+      <w:pPr>
+        <w:pStyle w:val="ListParagraph"/>
+      </w:pPr>
+    </w:p>
+    <w:p>
+      <w:pPr>
+        <w:pStyle w:val="ListParagraph"/>
+      </w:pPr>
+    </w:p>
+    <w:p>
+      <w:pPr>
+        <w:pStyle w:val="ListParagraph"/>
+      </w:pPr>
+    </w:p>
+    <w:p>
+      <w:pPr>
+        <w:pStyle w:val="ListParagraph"/>
+      </w:pPr>
+    </w:p>
+    <w:p>
+      <w:pPr>
+        <w:pStyle w:val="ListParagraph"/>
+      </w:pPr>
+    </w:p>
+    <w:p>
+      <w:pPr>
+        <w:pStyle w:val="ListParagraph"/>
+        <w:numPr>
+          <w:ilvl w:val="0"/>
+          <w:numId w:val="3"/>
+        </w:numPr>
+      </w:pPr>
+      <w:r>
+        <w:t>Small String</w:t>
+      </w:r>
+      <w:r>
+        <w:t xml:space="preserve"> observations</w:t>
+      </w:r>
+      <w:r>
+        <w:t xml:space="preserve"> </w:t>
+      </w:r>
+      <w:r>
+        <w:t>across 5 different ciphers</w:t>
+      </w:r>
+    </w:p>
+    <w:p>
+      <w:pPr>
+        <w:pStyle w:val="ListParagraph"/>
+        <w:numPr>
+          <w:ilvl w:val="1"/>
+          <w:numId w:val="3"/>
+        </w:numPr>
+      </w:pPr>
+      <w:r>
+        <w:lastRenderedPageBreak/>
+        <w:t>Memory size</w:t>
+      </w:r>
+      <w:r>
+        <w:t xml:space="preserve"> </w:t>
+      </w:r>
+      <w:r>
+        <w:t>of a given data after encryption</w:t>
+      </w:r>
+      <w:r>
+        <w:t>.</w:t>
+      </w:r>
+    </w:p>
+    <w:p>
+      <w:pPr>
+        <w:pStyle w:val="ListParagraph"/>
+        <w:ind w:left="1440"/>
+      </w:pPr>
+    </w:p>
+    <w:p>
+      <w:pPr>
+        <w:pStyle w:val="ListParagraph"/>
+        <w:ind w:left="1440"/>
+      </w:pPr>
+    </w:p>
+    <w:p>
+      <w:pPr>
+        <w:pStyle w:val="ListParagraph"/>
+        <w:ind w:left="1440"/>
+      </w:pPr>
+      <w:r>
+        <w:rPr>
+          <w:noProof/>
+        </w:rPr>
+        <w:drawing>
+          <wp:inline distT="0" distB="0" distL="0" distR="0" wp14:anchorId="6DC3898C" wp14:editId="7C37CB96">
+            <wp:extent cx="4331904" cy="3134151"/>
+            <wp:effectExtent l="0" t="0" r="0" b="3175"/>
+            <wp:docPr id="16" name="Picture 16" descr="Chart, histogram&#10;&#10;Description automatically generated"/>
+            <wp:cNvGraphicFramePr>
+              <a:graphicFrameLocks xmlns:a="http://schemas.openxmlformats.org/drawingml/2006/main" noChangeAspect="1"/>
+            </wp:cNvGraphicFramePr>
+            <a:graphic xmlns:a="http://schemas.openxmlformats.org/drawingml/2006/main">
+              <a:graphicData uri="http://schemas.openxmlformats.org/drawingml/2006/picture">
+                <pic:pic xmlns:pic="http://schemas.openxmlformats.org/drawingml/2006/picture">
+                  <pic:nvPicPr>
+                    <pic:cNvPr id="16" name="Picture 16" descr="Chart, histogram&#10;&#10;Description automatically generated"/>
+                    <pic:cNvPicPr/>
+                  </pic:nvPicPr>
+                  <pic:blipFill>
+                    <a:blip r:embed="rId13" cstate="print">
+                      <a:extLst>
+                        <a:ext uri="{28A0092B-C50C-407E-A947-70E740481C1C}">
+                          <a14:useLocalDpi xmlns:a14="http://schemas.microsoft.com/office/drawing/2010/main" val="0"/>
+                        </a:ext>
+                      </a:extLst>
+                    </a:blip>
+                    <a:stretch>
+                      <a:fillRect/>
+                    </a:stretch>
+                  </pic:blipFill>
+                  <pic:spPr>
+                    <a:xfrm>
+                      <a:off x="0" y="0"/>
+                      <a:ext cx="4401281" cy="3184346"/>
+                    </a:xfrm>
+                    <a:prstGeom prst="rect">
+                      <a:avLst/>
+                    </a:prstGeom>
+                  </pic:spPr>
+                </pic:pic>
+              </a:graphicData>
+            </a:graphic>
+          </wp:inline>
+        </w:drawing>
+      </w:r>
+    </w:p>
+    <w:p>
+      <w:pPr>
+        <w:pStyle w:val="ListParagraph"/>
+        <w:ind w:left="1440"/>
+      </w:pPr>
+    </w:p>
+    <w:p>
+      <w:pPr>
+        <w:pStyle w:val="ListParagraph"/>
+        <w:numPr>
+          <w:ilvl w:val="1"/>
+          <w:numId w:val="3"/>
+        </w:numPr>
+      </w:pPr>
+      <w:r>
+        <w:t>Time difference between encryption and decryption</w:t>
+      </w:r>
+      <w:r>
+        <w:t>.</w:t>
+      </w:r>
+    </w:p>
+    <w:p>
+      <w:pPr>
+        <w:pStyle w:val="ListParagraph"/>
+      </w:pPr>
+    </w:p>
+    <w:p>
+      <w:pPr>
+        <w:pStyle w:val="ListParagraph"/>
+        <w:ind w:left="1440"/>
+      </w:pPr>
+    </w:p>
+    <w:p>
+      <w:pPr>
+        <w:pStyle w:val="ListParagraph"/>
+        <w:ind w:left="1440"/>
+      </w:pPr>
+      <w:r>
+        <w:rPr>
+          <w:noProof/>
+        </w:rPr>
+        <w:drawing>
+          <wp:inline distT="0" distB="0" distL="0" distR="0" wp14:anchorId="7B706602" wp14:editId="7FD82C3F">
+            <wp:extent cx="4408193" cy="3221372"/>
+            <wp:effectExtent l="0" t="0" r="0" b="4445"/>
+            <wp:docPr id="15" name="Picture 15" descr="Chart, histogram&#10;&#10;Description automatically generated"/>
+            <wp:cNvGraphicFramePr>
+              <a:graphicFrameLocks xmlns:a="http://schemas.openxmlformats.org/drawingml/2006/main" noChangeAspect="1"/>
+            </wp:cNvGraphicFramePr>
+            <a:graphic xmlns:a="http://schemas.openxmlformats.org/drawingml/2006/main">
+              <a:graphicData uri="http://schemas.openxmlformats.org/drawingml/2006/picture">
+                <pic:pic xmlns:pic="http://schemas.openxmlformats.org/drawingml/2006/picture">
+                  <pic:nvPicPr>
+                    <pic:cNvPr id="15" name="Picture 15" descr="Chart, histogram&#10;&#10;Description automatically generated"/>
+                    <pic:cNvPicPr/>
+                  </pic:nvPicPr>
+                  <pic:blipFill>
+                    <a:blip r:embed="rId14" cstate="print">
+                      <a:extLst>
+                        <a:ext uri="{28A0092B-C50C-407E-A947-70E740481C1C}">
+                          <a14:useLocalDpi xmlns:a14="http://schemas.microsoft.com/office/drawing/2010/main" val="0"/>
+                        </a:ext>
+                      </a:extLst>
+                    </a:blip>
+                    <a:stretch>
+                      <a:fillRect/>
+                    </a:stretch>
+                  </pic:blipFill>
+                  <pic:spPr>
+                    <a:xfrm>
+                      <a:off x="0" y="0"/>
+                      <a:ext cx="4459149" cy="3258609"/>
+                    </a:xfrm>
+                    <a:prstGeom prst="rect">
+                      <a:avLst/>
+                    </a:prstGeom>
+                  </pic:spPr>
+                </pic:pic>
+              </a:graphicData>
+            </a:graphic>
+          </wp:inline>
+        </w:drawing>
+      </w:r>
+    </w:p>
+    <w:p>
+      <w:pPr>
+        <w:pStyle w:val="ListParagraph"/>
+        <w:ind w:left="1440"/>
+      </w:pPr>
+    </w:p>
+    <w:p/>
+    <w:p>
+      <w:pPr>
+        <w:pStyle w:val="ListParagraph"/>
+        <w:numPr>
+          <w:ilvl w:val="1"/>
+          <w:numId w:val="3"/>
+        </w:numPr>
+      </w:pPr>
+      <w:r>
+        <w:t>Memory difference between encryption and decryption data</w:t>
+      </w:r>
+      <w:r>
+        <w:t>.</w:t>
+      </w:r>
+    </w:p>
+    <w:p>
+      <w:pPr>
+        <w:pStyle w:val="ListParagraph"/>
+        <w:ind w:left="1440"/>
+      </w:pPr>
+    </w:p>
+    <w:p>
+      <w:pPr>
+        <w:pStyle w:val="ListParagraph"/>
+        <w:ind w:left="1440"/>
+      </w:pPr>
+      <w:r>
+        <w:rPr>
+          <w:noProof/>
+        </w:rPr>
+        <w:drawing>
+          <wp:inline distT="0" distB="0" distL="0" distR="0" wp14:anchorId="1CFCB833" wp14:editId="7FE412A2">
+            <wp:extent cx="4328719" cy="3111960"/>
+            <wp:effectExtent l="0" t="0" r="2540" b="0"/>
+            <wp:docPr id="17" name="Picture 17" descr="Chart, bar chart, histogram&#10;&#10;Description automatically generated"/>
+            <wp:cNvGraphicFramePr>
+              <a:graphicFrameLocks xmlns:a="http://schemas.openxmlformats.org/drawingml/2006/main" noChangeAspect="1"/>
+            </wp:cNvGraphicFramePr>
+            <a:graphic xmlns:a="http://schemas.openxmlformats.org/drawingml/2006/main">
+              <a:graphicData uri="http://schemas.openxmlformats.org/drawingml/2006/picture">
+                <pic:pic xmlns:pic="http://schemas.openxmlformats.org/drawingml/2006/picture">
+                  <pic:nvPicPr>
+                    <pic:cNvPr id="17" name="Picture 17" descr="Chart, bar chart, histogram&#10;&#10;Description automatically generated"/>
+                    <pic:cNvPicPr/>
+                  </pic:nvPicPr>
+                  <pic:blipFill>
+                    <a:blip r:embed="rId15" cstate="print">
+                      <a:extLst>
+                        <a:ext uri="{28A0092B-C50C-407E-A947-70E740481C1C}">
+                          <a14:useLocalDpi xmlns:a14="http://schemas.microsoft.com/office/drawing/2010/main" val="0"/>
+                        </a:ext>
+                      </a:extLst>
+                    </a:blip>
+                    <a:stretch>
+                      <a:fillRect/>
+                    </a:stretch>
+                  </pic:blipFill>
+                  <pic:spPr>
+                    <a:xfrm>
+                      <a:off x="0" y="0"/>
+                      <a:ext cx="4361003" cy="3135169"/>
+                    </a:xfrm>
+                    <a:prstGeom prst="rect">
+                      <a:avLst/>
+                    </a:prstGeom>
+                  </pic:spPr>
+                </pic:pic>
+              </a:graphicData>
+            </a:graphic>
+          </wp:inline>
+        </w:drawing>
+      </w:r>
+    </w:p>
+    <w:p>
+      <w:pPr>
+        <w:pStyle w:val="ListParagraph"/>
+      </w:pPr>
+    </w:p>
+    <w:p>
+      <w:pPr>
+        <w:pStyle w:val="ListParagraph"/>
+        <w:numPr>
+          <w:ilvl w:val="0"/>
+          <w:numId w:val="3"/>
+        </w:numPr>
+      </w:pPr>
+      <w:r>
+        <w:t xml:space="preserve">Big </w:t>
+      </w:r>
+      <w:r>
+        <w:t>String</w:t>
+      </w:r>
+      <w:r>
+        <w:t xml:space="preserve"> observations</w:t>
+      </w:r>
+      <w:r>
+        <w:t xml:space="preserve"> </w:t>
+      </w:r>
+      <w:r>
+        <w:t>across 5 different ciphers</w:t>
+      </w:r>
+      <w:r>
+        <w:t>.</w:t>
+      </w:r>
+    </w:p>
+    <w:p>
+      <w:pPr>
+        <w:pStyle w:val="ListParagraph"/>
+        <w:numPr>
+          <w:ilvl w:val="1"/>
+          <w:numId w:val="3"/>
+        </w:numPr>
+      </w:pPr>
+      <w:r>
+        <w:t>Memory size</w:t>
+      </w:r>
+      <w:r>
+        <w:t xml:space="preserve"> </w:t>
+      </w:r>
+      <w:r>
+        <w:t>of a given data after encryption.</w:t>
+      </w:r>
+    </w:p>
+    <w:p>
+      <w:pPr>
+        <w:pStyle w:val="ListParagraph"/>
+        <w:ind w:left="1440"/>
+      </w:pPr>
+    </w:p>
+    <w:p>
+      <w:pPr>
+        <w:pStyle w:val="ListParagraph"/>
+        <w:ind w:left="1440"/>
+      </w:pPr>
+      <w:r>
+        <w:rPr>
+          <w:noProof/>
+        </w:rPr>
+        <w:drawing>
+          <wp:inline distT="0" distB="0" distL="0" distR="0" wp14:anchorId="5668A618" wp14:editId="1139589E">
+            <wp:extent cx="4430036" cy="3229761"/>
+            <wp:effectExtent l="0" t="0" r="2540" b="0"/>
+            <wp:docPr id="18" name="Picture 18" descr="Chart, bar chart, histogram&#10;&#10;Description automatically generated"/>
+            <wp:cNvGraphicFramePr>
+              <a:graphicFrameLocks xmlns:a="http://schemas.openxmlformats.org/drawingml/2006/main" noChangeAspect="1"/>
+            </wp:cNvGraphicFramePr>
+            <a:graphic xmlns:a="http://schemas.openxmlformats.org/drawingml/2006/main">
+              <a:graphicData uri="http://schemas.openxmlformats.org/drawingml/2006/picture">
+                <pic:pic xmlns:pic="http://schemas.openxmlformats.org/drawingml/2006/picture">
+                  <pic:nvPicPr>
+                    <pic:cNvPr id="18" name="Picture 18" descr="Chart, bar chart, histogram&#10;&#10;Description automatically generated"/>
+                    <pic:cNvPicPr/>
+                  </pic:nvPicPr>
+                  <pic:blipFill>
+                    <a:blip r:embed="rId16" cstate="print">
+                      <a:extLst>
+                        <a:ext uri="{28A0092B-C50C-407E-A947-70E740481C1C}">
+                          <a14:useLocalDpi xmlns:a14="http://schemas.microsoft.com/office/drawing/2010/main" val="0"/>
+                        </a:ext>
+                      </a:extLst>
+                    </a:blip>
+                    <a:stretch>
+                      <a:fillRect/>
+                    </a:stretch>
+                  </pic:blipFill>
+                  <pic:spPr>
+                    <a:xfrm>
+                      <a:off x="0" y="0"/>
+                      <a:ext cx="4446180" cy="3241531"/>
+                    </a:xfrm>
+                    <a:prstGeom prst="rect">
+                      <a:avLst/>
+                    </a:prstGeom>
+                  </pic:spPr>
+                </pic:pic>
+              </a:graphicData>
+            </a:graphic>
+          </wp:inline>
+        </w:drawing>
+      </w:r>
+    </w:p>
+    <w:p>
+      <w:pPr>
+        <w:pStyle w:val="ListParagraph"/>
+        <w:ind w:left="1440"/>
+      </w:pPr>
+    </w:p>
+    <w:p>
+      <w:pPr>
+        <w:pStyle w:val="ListParagraph"/>
+        <w:ind w:left="1440"/>
+      </w:pPr>
+    </w:p>
+    <w:p>
+      <w:pPr>
+        <w:pStyle w:val="ListParagraph"/>
+        <w:ind w:left="1440"/>
+      </w:pPr>
+    </w:p>
+    <w:p>
+      <w:pPr>
+        <w:pStyle w:val="ListParagraph"/>
+        <w:ind w:left="1440"/>
+      </w:pPr>
+    </w:p>
+    <w:p>
+      <w:pPr>
+        <w:pStyle w:val="ListParagraph"/>
+        <w:numPr>
+          <w:ilvl w:val="1"/>
+          <w:numId w:val="3"/>
+        </w:numPr>
+      </w:pPr>
+      <w:r>
+        <w:t>Time difference between encryption and decryption</w:t>
+      </w:r>
+      <w:r>
+        <w:t>.</w:t>
+      </w:r>
+    </w:p>
+    <w:p>
+      <w:pPr>
+        <w:pStyle w:val="ListParagraph"/>
+        <w:ind w:left="1440"/>
+      </w:pPr>
+      <w:r>
+        <w:rPr>
+          <w:noProof/>
+        </w:rPr>
+        <w:lastRenderedPageBreak/>
+        <w:drawing>
+          <wp:inline distT="0" distB="0" distL="0" distR="0" wp14:anchorId="7C12B0A5" wp14:editId="65C483FC">
+            <wp:extent cx="4504888" cy="3291071"/>
+            <wp:effectExtent l="0" t="0" r="3810" b="0"/>
+            <wp:docPr id="19" name="Picture 19" descr="Chart, bar chart&#10;&#10;Description automatically generated"/>
+            <wp:cNvGraphicFramePr>
+              <a:graphicFrameLocks xmlns:a="http://schemas.openxmlformats.org/drawingml/2006/main" noChangeAspect="1"/>
+            </wp:cNvGraphicFramePr>
+            <a:graphic xmlns:a="http://schemas.openxmlformats.org/drawingml/2006/main">
+              <a:graphicData uri="http://schemas.openxmlformats.org/drawingml/2006/picture">
+                <pic:pic xmlns:pic="http://schemas.openxmlformats.org/drawingml/2006/picture">
+                  <pic:nvPicPr>
+                    <pic:cNvPr id="19" name="Picture 19" descr="Chart, bar chart&#10;&#10;Description automatically generated"/>
+                    <pic:cNvPicPr/>
+                  </pic:nvPicPr>
+                  <pic:blipFill>
+                    <a:blip r:embed="rId17" cstate="print">
+                      <a:extLst>
+                        <a:ext uri="{28A0092B-C50C-407E-A947-70E740481C1C}">
+                          <a14:useLocalDpi xmlns:a14="http://schemas.microsoft.com/office/drawing/2010/main" val="0"/>
+                        </a:ext>
+                      </a:extLst>
+                    </a:blip>
+                    <a:stretch>
+                      <a:fillRect/>
+                    </a:stretch>
+                  </pic:blipFill>
+                  <pic:spPr>
+                    <a:xfrm>
+                      <a:off x="0" y="0"/>
+                      <a:ext cx="4526115" cy="3306578"/>
+                    </a:xfrm>
+                    <a:prstGeom prst="rect">
+                      <a:avLst/>
+                    </a:prstGeom>
+                  </pic:spPr>
+                </pic:pic>
+              </a:graphicData>
+            </a:graphic>
+          </wp:inline>
+        </w:drawing>
+      </w:r>
+    </w:p>
+    <w:p>
+      <w:pPr>
+        <w:pStyle w:val="ListParagraph"/>
+        <w:numPr>
+          <w:ilvl w:val="1"/>
+          <w:numId w:val="3"/>
+        </w:numPr>
+      </w:pPr>
+      <w:r>
+        <w:t>Memory difference between encryption and decryption data</w:t>
+      </w:r>
+      <w:r>
+        <w:t>.</w:t>
+      </w:r>
+    </w:p>
+    <w:p>
+      <w:pPr>
+        <w:pStyle w:val="ListParagraph"/>
+      </w:pPr>
+    </w:p>
+    <w:p>
+      <w:pPr>
+        <w:pStyle w:val="ListParagraph"/>
+        <w:numPr>
+          <w:ilvl w:val="0"/>
+          <w:numId w:val="3"/>
+        </w:numPr>
+      </w:pPr>
+      <w:r>
+        <w:t>Small file</w:t>
+      </w:r>
+      <w:r>
+        <w:t xml:space="preserve"> observations</w:t>
+      </w:r>
+      <w:r>
+        <w:t xml:space="preserve"> </w:t>
+      </w:r>
+      <w:r>
+        <w:t>across 5 different ciphers</w:t>
+      </w:r>
+      <w:r>
+        <w:rPr>
+          <w:noProof/>
+        </w:rPr>
+        <w:t xml:space="preserve"> </w:t>
+      </w:r>
+    </w:p>
+    <w:p>
+      <w:pPr>
+        <w:pStyle w:val="ListParagraph"/>
+        <w:numPr>
+          <w:ilvl w:val="1"/>
+          <w:numId w:val="3"/>
+        </w:numPr>
+      </w:pPr>
+      <w:r>
+        <w:t>Memory size</w:t>
+      </w:r>
+      <w:r>
+        <w:t xml:space="preserve"> </w:t>
+      </w:r>
+      <w:r>
+        <w:t>of a given data after encryption.</w:t>
+      </w:r>
+    </w:p>
+    <w:p>
+      <w:pPr>
+        <w:pStyle w:val="ListParagraph"/>
+        <w:ind w:left="1440"/>
+      </w:pPr>
+    </w:p>
+    <w:p>
+      <w:pPr>
+        <w:pStyle w:val="ListParagraph"/>
+        <w:ind w:left="1440"/>
+      </w:pPr>
+      <w:r>
+        <w:drawing>
+          <wp:inline distT="0" distB="0" distL="0" distR="0" wp14:anchorId="39B8FE10" wp14:editId="214BA63C">
+            <wp:extent cx="4412609" cy="3199613"/>
+            <wp:effectExtent l="0" t="0" r="0" b="1270"/>
+            <wp:docPr id="20" name="Picture 20" descr="Chart, bar chart&#10;&#10;Description automatically generated"/>
+            <wp:cNvGraphicFramePr>
+              <a:graphicFrameLocks xmlns:a="http://schemas.openxmlformats.org/drawingml/2006/main" noChangeAspect="1"/>
+            </wp:cNvGraphicFramePr>
+            <a:graphic xmlns:a="http://schemas.openxmlformats.org/drawingml/2006/main">
+              <a:graphicData uri="http://schemas.openxmlformats.org/drawingml/2006/picture">
+                <pic:pic xmlns:pic="http://schemas.openxmlformats.org/drawingml/2006/picture">
+                  <pic:nvPicPr>
+                    <pic:cNvPr id="20" name="Picture 20" descr="Chart, bar chart&#10;&#10;Description automatically generated"/>
+                    <pic:cNvPicPr/>
+                  </pic:nvPicPr>
+                  <pic:blipFill>
+                    <a:blip r:embed="rId18"/>
+                    <a:stretch>
+                      <a:fillRect/>
+                    </a:stretch>
+                  </pic:blipFill>
+                  <pic:spPr>
+                    <a:xfrm>
+                      <a:off x="0" y="0"/>
+                      <a:ext cx="4441049" cy="3220235"/>
+                    </a:xfrm>
+                    <a:prstGeom prst="rect">
+                      <a:avLst/>
+                    </a:prstGeom>
+                  </pic:spPr>
+                </pic:pic>
+              </a:graphicData>
+            </a:graphic>
+          </wp:inline>
+        </w:drawing>
+      </w:r>
+    </w:p>
+    <w:p>
+      <w:pPr>
+        <w:pStyle w:val="ListParagraph"/>
+        <w:ind w:left="1440"/>
+      </w:pPr>
+    </w:p>
+    <w:p>
+      <w:pPr>
+        <w:pStyle w:val="ListParagraph"/>
+        <w:ind w:left="1440"/>
+      </w:pPr>
+    </w:p>
+    <w:p>
+      <w:pPr>
+        <w:pStyle w:val="ListParagraph"/>
+        <w:ind w:left="1440"/>
+      </w:pPr>
+    </w:p>
+    <w:p>
+      <w:pPr>
+        <w:pStyle w:val="ListParagraph"/>
+        <w:numPr>
+          <w:ilvl w:val="1"/>
+          <w:numId w:val="3"/>
+        </w:numPr>
+      </w:pPr>
+      <w:r>
+        <w:t>Time difference between encryption and decryption</w:t>
+      </w:r>
+      <w:r>
+        <w:t>.</w:t>
+      </w:r>
+    </w:p>
+    <w:p>
+      <w:pPr>
+        <w:pStyle w:val="ListParagraph"/>
+        <w:ind w:left="1440"/>
+      </w:pPr>
+    </w:p>
+    <w:p>
+      <w:pPr>
+        <w:pStyle w:val="ListParagraph"/>
+        <w:ind w:left="1440"/>
+      </w:pPr>
+    </w:p>
+    <w:p>
+      <w:pPr>
+        <w:pStyle w:val="ListParagraph"/>
+        <w:ind w:left="1440"/>
+      </w:pPr>
+      <w:r>
+        <w:rPr>
+          <w:noProof/>
+        </w:rPr>
+        <w:drawing>
+          <wp:inline distT="0" distB="0" distL="0" distR="0" wp14:anchorId="55B64970" wp14:editId="5F9DE128">
+            <wp:extent cx="4513277" cy="3288038"/>
+            <wp:effectExtent l="0" t="0" r="0" b="1270"/>
+            <wp:docPr id="21" name="Picture 21" descr="Chart, histogram&#10;&#10;Description automatically generated"/>
+            <wp:cNvGraphicFramePr>
+              <a:graphicFrameLocks xmlns:a="http://schemas.openxmlformats.org/drawingml/2006/main" noChangeAspect="1"/>
+            </wp:cNvGraphicFramePr>
+            <a:graphic xmlns:a="http://schemas.openxmlformats.org/drawingml/2006/main">
+              <a:graphicData uri="http://schemas.openxmlformats.org/drawingml/2006/picture">
+                <pic:pic xmlns:pic="http://schemas.openxmlformats.org/drawingml/2006/picture">
+                  <pic:nvPicPr>
+                    <pic:cNvPr id="21" name="Picture 21" descr="Chart, histogram&#10;&#10;Description automatically generated"/>
+                    <pic:cNvPicPr/>
+                  </pic:nvPicPr>
+                  <pic:blipFill>
+                    <a:blip r:embed="rId19" cstate="print">
+                      <a:extLst>
+                        <a:ext uri="{28A0092B-C50C-407E-A947-70E740481C1C}">
+                          <a14:useLocalDpi xmlns:a14="http://schemas.microsoft.com/office/drawing/2010/main" val="0"/>
+                        </a:ext>
+                      </a:extLst>
+                    </a:blip>
+                    <a:stretch>
+                      <a:fillRect/>
+                    </a:stretch>
+                  </pic:blipFill>
+                  <pic:spPr>
+                    <a:xfrm>
+                      <a:off x="0" y="0"/>
+                      <a:ext cx="4532534" cy="3302068"/>
+                    </a:xfrm>
+                    <a:prstGeom prst="rect">
+                      <a:avLst/>
+                    </a:prstGeom>
+                  </pic:spPr>
+                </pic:pic>
+              </a:graphicData>
+            </a:graphic>
+          </wp:inline>
+        </w:drawing>
+      </w:r>
+    </w:p>
+    <w:p>
+      <w:pPr>
+        <w:pStyle w:val="ListParagraph"/>
+        <w:ind w:left="1440"/>
+      </w:pPr>
+    </w:p>
+    <w:p>
+      <w:pPr>
+        <w:pStyle w:val="ListParagraph"/>
+        <w:numPr>
+          <w:ilvl w:val="1"/>
+          <w:numId w:val="3"/>
+        </w:numPr>
+      </w:pPr>
+      <w:r>
+        <w:t>Memory difference between encryption and decryption data</w:t>
+      </w:r>
+    </w:p>
+    <w:p>
+      <w:pPr>
+        <w:pStyle w:val="ListParagraph"/>
+        <w:ind w:left="1440"/>
+      </w:pPr>
+    </w:p>
+    <w:p>
+      <w:pPr>
+        <w:pStyle w:val="ListParagraph"/>
+        <w:ind w:left="1440"/>
+      </w:pPr>
+      <w:r>
+        <w:drawing>
+          <wp:inline distT="0" distB="0" distL="0" distR="0" wp14:anchorId="47921E3B" wp14:editId="14C46B2C">
+            <wp:extent cx="4495123" cy="3280095"/>
+            <wp:effectExtent l="0" t="0" r="1270" b="0"/>
+            <wp:docPr id="22" name="Picture 22" descr="Chart, bar chart&#10;&#10;Description automatically generated"/>
+            <wp:cNvGraphicFramePr>
+              <a:graphicFrameLocks xmlns:a="http://schemas.openxmlformats.org/drawingml/2006/main" noChangeAspect="1"/>
+            </wp:cNvGraphicFramePr>
+            <a:graphic xmlns:a="http://schemas.openxmlformats.org/drawingml/2006/main">
+              <a:graphicData uri="http://schemas.openxmlformats.org/drawingml/2006/picture">
+                <pic:pic xmlns:pic="http://schemas.openxmlformats.org/drawingml/2006/picture">
+                  <pic:nvPicPr>
+                    <pic:cNvPr id="22" name="Picture 22" descr="Chart, bar chart&#10;&#10;Description automatically generated"/>
+                    <pic:cNvPicPr/>
+                  </pic:nvPicPr>
+                  <pic:blipFill>
+                    <a:blip r:embed="rId20"/>
+                    <a:stretch>
+                      <a:fillRect/>
+                    </a:stretch>
+                  </pic:blipFill>
+                  <pic:spPr>
+                    <a:xfrm>
+                      <a:off x="0" y="0"/>
+                      <a:ext cx="4525709" cy="3302414"/>
+                    </a:xfrm>
+                    <a:prstGeom prst="rect">
+                      <a:avLst/>
+                    </a:prstGeom>
+                  </pic:spPr>
+                </pic:pic>
+              </a:graphicData>
+            </a:graphic>
+          </wp:inline>
+        </w:drawing>
+      </w:r>
+    </w:p>
+    <w:p/>
+    <w:p>
+      <w:pPr>
+        <w:pStyle w:val="ListParagraph"/>
+        <w:numPr>
+          <w:ilvl w:val="0"/>
+          <w:numId w:val="3"/>
+        </w:numPr>
+      </w:pPr>
+      <w:r>
+        <w:t>Big file data</w:t>
+      </w:r>
+      <w:r>
+        <w:t xml:space="preserve"> observations</w:t>
+      </w:r>
+      <w:r>
+        <w:t xml:space="preserve"> </w:t>
+      </w:r>
+      <w:r>
+        <w:t>across 5 different ciphers</w:t>
+      </w:r>
+    </w:p>
+    <w:p>
+      <w:pPr>
+        <w:pStyle w:val="ListParagraph"/>
+        <w:numPr>
+          <w:ilvl w:val="1"/>
+          <w:numId w:val="3"/>
+        </w:numPr>
+      </w:pPr>
+      <w:r>
+        <w:t>Memory size of a given data after encryption.</w:t>
+      </w:r>
+    </w:p>
+    <w:p>
+      <w:pPr>
+        <w:pStyle w:val="ListParagraph"/>
+        <w:ind w:left="1440"/>
+      </w:pPr>
+    </w:p>
+    <w:p>
+      <w:pPr>
+        <w:pStyle w:val="ListParagraph"/>
+        <w:ind w:left="1440"/>
+      </w:pPr>
+      <w:r>
+        <w:rPr>
+          <w:noProof/>
+        </w:rPr>
+        <w:drawing>
+          <wp:inline distT="0" distB="0" distL="0" distR="0" wp14:anchorId="16D87AFA" wp14:editId="19569B26">
+            <wp:extent cx="4527168" cy="3288485"/>
+            <wp:effectExtent l="0" t="0" r="0" b="1270"/>
+            <wp:docPr id="23" name="Picture 23" descr="Chart, bar chart&#10;&#10;Description automatically generated"/>
+            <wp:cNvGraphicFramePr>
+              <a:graphicFrameLocks xmlns:a="http://schemas.openxmlformats.org/drawingml/2006/main" noChangeAspect="1"/>
+            </wp:cNvGraphicFramePr>
+            <a:graphic xmlns:a="http://schemas.openxmlformats.org/drawingml/2006/main">
+              <a:graphicData uri="http://schemas.openxmlformats.org/drawingml/2006/picture">
+                <pic:pic xmlns:pic="http://schemas.openxmlformats.org/drawingml/2006/picture">
+                  <pic:nvPicPr>
+                    <pic:cNvPr id="23" name="Picture 23" descr="Chart, bar chart&#10;&#10;Description automatically generated"/>
+                    <pic:cNvPicPr/>
+                  </pic:nvPicPr>
+                  <pic:blipFill>
+                    <a:blip r:embed="rId21" cstate="print">
+                      <a:extLst>
+                        <a:ext uri="{28A0092B-C50C-407E-A947-70E740481C1C}">
+                          <a14:useLocalDpi xmlns:a14="http://schemas.microsoft.com/office/drawing/2010/main" val="0"/>
+                        </a:ext>
+                      </a:extLst>
+                    </a:blip>
+                    <a:stretch>
+                      <a:fillRect/>
+                    </a:stretch>
+                  </pic:blipFill>
+                  <pic:spPr>
+                    <a:xfrm>
+                      <a:off x="0" y="0"/>
+                      <a:ext cx="4563614" cy="3314959"/>
+                    </a:xfrm>
+                    <a:prstGeom prst="rect">
+                      <a:avLst/>
+                    </a:prstGeom>
+                  </pic:spPr>
+                </pic:pic>
+              </a:graphicData>
+            </a:graphic>
+          </wp:inline>
+        </w:drawing>
+      </w:r>
+    </w:p>
+    <w:p>
+      <w:pPr>
+        <w:pStyle w:val="ListParagraph"/>
+        <w:ind w:left="1440"/>
+      </w:pPr>
+    </w:p>
+    <w:p>
+      <w:pPr>
+        <w:pStyle w:val="ListParagraph"/>
+        <w:ind w:left="1440"/>
+      </w:pPr>
+    </w:p>
+    <w:p>
+      <w:pPr>
+        <w:pStyle w:val="ListParagraph"/>
+        <w:numPr>
+          <w:ilvl w:val="1"/>
+          <w:numId w:val="3"/>
+        </w:numPr>
+      </w:pPr>
+      <w:r>
+        <w:t>Time difference between encryption and decryption</w:t>
+      </w:r>
+    </w:p>
+    <w:p>
+      <w:pPr>
+        <w:pStyle w:val="ListParagraph"/>
+        <w:numPr>
+          <w:ilvl w:val="1"/>
+          <w:numId w:val="3"/>
+        </w:numPr>
+      </w:pPr>
+      <w:r>
+        <w:rPr>
+          <w:noProof/>
+        </w:rPr>
+        <w:drawing>
+          <wp:inline distT="0" distB="0" distL="0" distR="0" wp14:anchorId="55D9B1D9" wp14:editId="1844A340">
+            <wp:extent cx="4299517" cy="3129093"/>
+            <wp:effectExtent l="0" t="0" r="0" b="0"/>
+            <wp:docPr id="24" name="Picture 24" descr="Chart, histogram&#10;&#10;Description automatically generated"/>
+            <wp:cNvGraphicFramePr>
+              <a:graphicFrameLocks xmlns:a="http://schemas.openxmlformats.org/drawingml/2006/main" noChangeAspect="1"/>
+            </wp:cNvGraphicFramePr>
+            <a:graphic xmlns:a="http://schemas.openxmlformats.org/drawingml/2006/main">
+              <a:graphicData uri="http://schemas.openxmlformats.org/drawingml/2006/picture">
+                <pic:pic xmlns:pic="http://schemas.openxmlformats.org/drawingml/2006/picture">
+                  <pic:nvPicPr>
+                    <pic:cNvPr id="24" name="Picture 24" descr="Chart, histogram&#10;&#10;Description automatically generated"/>
+                    <pic:cNvPicPr/>
+                  </pic:nvPicPr>
+                  <pic:blipFill>
+                    <a:blip r:embed="rId22" cstate="print">
+                      <a:extLst>
+                        <a:ext uri="{28A0092B-C50C-407E-A947-70E740481C1C}">
+                          <a14:useLocalDpi xmlns:a14="http://schemas.microsoft.com/office/drawing/2010/main" val="0"/>
+                        </a:ext>
+                      </a:extLst>
+                    </a:blip>
+                    <a:stretch>
+                      <a:fillRect/>
+                    </a:stretch>
+                  </pic:blipFill>
+                  <pic:spPr>
+                    <a:xfrm>
+                      <a:off x="0" y="0"/>
+                      <a:ext cx="4311502" cy="3137815"/>
+                    </a:xfrm>
+                    <a:prstGeom prst="rect">
+                      <a:avLst/>
+                    </a:prstGeom>
+                  </pic:spPr>
+                </pic:pic>
+              </a:graphicData>
+            </a:graphic>
+          </wp:inline>
+        </w:drawing>
+      </w:r>
+    </w:p>
+    <w:p>
+      <w:pPr>
+        <w:pStyle w:val="ListParagraph"/>
+        <w:ind w:left="1440"/>
+      </w:pPr>
+    </w:p>
+    <w:p>
+      <w:pPr>
+        <w:pStyle w:val="ListParagraph"/>
+        <w:numPr>
+          <w:ilvl w:val="1"/>
+          <w:numId w:val="3"/>
+        </w:numPr>
+      </w:pPr>
+      <w:r>
+        <w:t>Memory difference between encryption and decryption data</w:t>
+      </w:r>
+      <w:r>
+        <w:rPr>
+          <w:noProof/>
+        </w:rPr>
+        <w:t xml:space="preserve"> </w:t>
+      </w:r>
+    </w:p>
+    <w:p>
+      <w:pPr>
+        <w:pStyle w:val="ListParagraph"/>
+      </w:pPr>
+    </w:p>
+    <w:p>
+      <w:pPr>
+        <w:pStyle w:val="ListParagraph"/>
+        <w:ind w:left="1440"/>
+      </w:pPr>
+      <w:r>
+        <w:rPr>
+          <w:noProof/>
+        </w:rPr>
+        <w:lastRenderedPageBreak/>
+        <w:drawing>
+          <wp:inline distT="0" distB="0" distL="0" distR="0" wp14:anchorId="44EE6012" wp14:editId="4359B8DF">
+            <wp:extent cx="4504732" cy="3271706"/>
+            <wp:effectExtent l="0" t="0" r="3810" b="5080"/>
+            <wp:docPr id="25" name="Picture 25" descr="Chart, bar chart&#10;&#10;Description automatically generated"/>
+            <wp:cNvGraphicFramePr>
+              <a:graphicFrameLocks xmlns:a="http://schemas.openxmlformats.org/drawingml/2006/main" noChangeAspect="1"/>
+            </wp:cNvGraphicFramePr>
+            <a:graphic xmlns:a="http://schemas.openxmlformats.org/drawingml/2006/main">
+              <a:graphicData uri="http://schemas.openxmlformats.org/drawingml/2006/picture">
+                <pic:pic xmlns:pic="http://schemas.openxmlformats.org/drawingml/2006/picture">
+                  <pic:nvPicPr>
+                    <pic:cNvPr id="25" name="Picture 25" descr="Chart, bar chart&#10;&#10;Description automatically generated"/>
+                    <pic:cNvPicPr/>
+                  </pic:nvPicPr>
+                  <pic:blipFill>
+                    <a:blip r:embed="rId23" cstate="print">
+                      <a:extLst>
+                        <a:ext uri="{28A0092B-C50C-407E-A947-70E740481C1C}">
+                          <a14:useLocalDpi xmlns:a14="http://schemas.microsoft.com/office/drawing/2010/main" val="0"/>
+                        </a:ext>
+                      </a:extLst>
+                    </a:blip>
+                    <a:stretch>
+                      <a:fillRect/>
+                    </a:stretch>
+                  </pic:blipFill>
+                  <pic:spPr>
+                    <a:xfrm>
+                      <a:off x="0" y="0"/>
+                      <a:ext cx="4546960" cy="3302376"/>
+                    </a:xfrm>
+                    <a:prstGeom prst="rect">
+                      <a:avLst/>
+                    </a:prstGeom>
+                  </pic:spPr>
+                </pic:pic>
+              </a:graphicData>
+            </a:graphic>
+          </wp:inline>
+        </w:drawing>
+      </w:r>
+    </w:p>
+    <w:p/>
     <w:sectPr>
       <w:pgSz w:w="12240" w:h="15840"/>
       <w:pgMar w:top="1440" w:right="1440" w:bottom="1440" w:left="1440" w:header="720" w:footer="720" w:gutter="0"/>
@@ -1015,9 +2082,211 @@
     </w:lvl>
   </w:abstractNum>
   <w:abstractNum w:abstractNumId="1" w15:restartNumberingAfterBreak="0">
+    <w:nsid w:val="116034E0"/>
+    <w:multiLevelType w:val="hybridMultilevel"/>
+    <w:tmpl w:val="46CEDAD4"/>
+    <w:lvl w:ilvl="0" w:tplc="E932BFD0">
+      <w:start w:val="2"/>
+      <w:numFmt w:val="bullet"/>
+      <w:lvlText w:val="-"/>
+      <w:lvlJc w:val="left"/>
+      <w:pPr>
+        <w:ind w:left="720" w:hanging="360"/>
+      </w:pPr>
+      <w:rPr>
+        <w:rFonts w:ascii="Calibri" w:eastAsiaTheme="minorHAnsi" w:hAnsi="Calibri" w:cs="Calibri" w:hint="default"/>
+      </w:rPr>
+    </w:lvl>
+    <w:lvl w:ilvl="1" w:tplc="04090003" w:tentative="1">
+      <w:start w:val="1"/>
+      <w:numFmt w:val="bullet"/>
+      <w:lvlText w:val="o"/>
+      <w:lvlJc w:val="left"/>
+      <w:pPr>
+        <w:ind w:left="1440" w:hanging="360"/>
+      </w:pPr>
+      <w:rPr>
+        <w:rFonts w:ascii="Courier New" w:hAnsi="Courier New" w:cs="Courier New" w:hint="default"/>
+      </w:rPr>
+    </w:lvl>
+    <w:lvl w:ilvl="2" w:tplc="04090005" w:tentative="1">
+      <w:start w:val="1"/>
+      <w:numFmt w:val="bullet"/>
+      <w:lvlText w:val=""/>
+      <w:lvlJc w:val="left"/>
+      <w:pPr>
+        <w:ind w:left="2160" w:hanging="360"/>
+      </w:pPr>
+      <w:rPr>
+        <w:rFonts w:ascii="Wingdings" w:hAnsi="Wingdings" w:hint="default"/>
+      </w:rPr>
+    </w:lvl>
+    <w:lvl w:ilvl="3" w:tplc="04090001" w:tentative="1">
+      <w:start w:val="1"/>
+      <w:numFmt w:val="bullet"/>
+      <w:lvlText w:val=""/>
+      <w:lvlJc w:val="left"/>
+      <w:pPr>
+        <w:ind w:left="2880" w:hanging="360"/>
+      </w:pPr>
+      <w:rPr>
+        <w:rFonts w:ascii="Symbol" w:hAnsi="Symbol" w:hint="default"/>
+      </w:rPr>
+    </w:lvl>
+    <w:lvl w:ilvl="4" w:tplc="04090003" w:tentative="1">
+      <w:start w:val="1"/>
+      <w:numFmt w:val="bullet"/>
+      <w:lvlText w:val="o"/>
+      <w:lvlJc w:val="left"/>
+      <w:pPr>
+        <w:ind w:left="3600" w:hanging="360"/>
+      </w:pPr>
+      <w:rPr>
+        <w:rFonts w:ascii="Courier New" w:hAnsi="Courier New" w:cs="Courier New" w:hint="default"/>
+      </w:rPr>
+    </w:lvl>
+    <w:lvl w:ilvl="5" w:tplc="04090005" w:tentative="1">
+      <w:start w:val="1"/>
+      <w:numFmt w:val="bullet"/>
+      <w:lvlText w:val=""/>
+      <w:lvlJc w:val="left"/>
+      <w:pPr>
+        <w:ind w:left="4320" w:hanging="360"/>
+      </w:pPr>
+      <w:rPr>
+        <w:rFonts w:ascii="Wingdings" w:hAnsi="Wingdings" w:hint="default"/>
+      </w:rPr>
+    </w:lvl>
+    <w:lvl w:ilvl="6" w:tplc="04090001" w:tentative="1">
+      <w:start w:val="1"/>
+      <w:numFmt w:val="bullet"/>
+      <w:lvlText w:val=""/>
+      <w:lvlJc w:val="left"/>
+      <w:pPr>
+        <w:ind w:left="5040" w:hanging="360"/>
+      </w:pPr>
+      <w:rPr>
+        <w:rFonts w:ascii="Symbol" w:hAnsi="Symbol" w:hint="default"/>
+      </w:rPr>
+    </w:lvl>
+    <w:lvl w:ilvl="7" w:tplc="04090003" w:tentative="1">
+      <w:start w:val="1"/>
+      <w:numFmt w:val="bullet"/>
+      <w:lvlText w:val="o"/>
+      <w:lvlJc w:val="left"/>
+      <w:pPr>
+        <w:ind w:left="5760" w:hanging="360"/>
+      </w:pPr>
+      <w:rPr>
+        <w:rFonts w:ascii="Courier New" w:hAnsi="Courier New" w:cs="Courier New" w:hint="default"/>
+      </w:rPr>
+    </w:lvl>
+    <w:lvl w:ilvl="8" w:tplc="04090005" w:tentative="1">
+      <w:start w:val="1"/>
+      <w:numFmt w:val="bullet"/>
+      <w:lvlText w:val=""/>
+      <w:lvlJc w:val="left"/>
+      <w:pPr>
+        <w:ind w:left="6480" w:hanging="360"/>
+      </w:pPr>
+      <w:rPr>
+        <w:rFonts w:ascii="Wingdings" w:hAnsi="Wingdings" w:hint="default"/>
+      </w:rPr>
+    </w:lvl>
+  </w:abstractNum>
+  <w:abstractNum w:abstractNumId="2" w15:restartNumberingAfterBreak="0">
     <w:nsid w:val="1F66529C"/>
     <w:multiLevelType w:val="hybridMultilevel"/>
     <w:tmpl w:val="AD8C42B6"/>
+    <w:lvl w:ilvl="0" w:tplc="0409000F">
+      <w:start w:val="1"/>
+      <w:numFmt w:val="decimal"/>
+      <w:lvlText w:val="%1."/>
+      <w:lvlJc w:val="left"/>
+      <w:pPr>
+        <w:ind w:left="720" w:hanging="360"/>
+      </w:pPr>
+      <w:rPr>
+        <w:rFonts w:hint="default"/>
+      </w:rPr>
+    </w:lvl>
+    <w:lvl w:ilvl="1" w:tplc="04090019">
+      <w:start w:val="1"/>
+      <w:numFmt w:val="lowerLetter"/>
+      <w:lvlText w:val="%2."/>
+      <w:lvlJc w:val="left"/>
+      <w:pPr>
+        <w:ind w:left="1440" w:hanging="360"/>
+      </w:pPr>
+    </w:lvl>
+    <w:lvl w:ilvl="2" w:tplc="0409001B" w:tentative="1">
+      <w:start w:val="1"/>
+      <w:numFmt w:val="lowerRoman"/>
+      <w:lvlText w:val="%3."/>
+      <w:lvlJc w:val="right"/>
+      <w:pPr>
+        <w:ind w:left="2160" w:hanging="180"/>
+      </w:pPr>
+    </w:lvl>
+    <w:lvl w:ilvl="3" w:tplc="0409000F" w:tentative="1">
+      <w:start w:val="1"/>
+      <w:numFmt w:val="decimal"/>
+      <w:lvlText w:val="%4."/>
+      <w:lvlJc w:val="left"/>
+      <w:pPr>
+        <w:ind w:left="2880" w:hanging="360"/>
+      </w:pPr>
+    </w:lvl>
+    <w:lvl w:ilvl="4" w:tplc="04090019" w:tentative="1">
+      <w:start w:val="1"/>
+      <w:numFmt w:val="lowerLetter"/>
+      <w:lvlText w:val="%5."/>
+      <w:lvlJc w:val="left"/>
+      <w:pPr>
+        <w:ind w:left="3600" w:hanging="360"/>
+      </w:pPr>
+    </w:lvl>
+    <w:lvl w:ilvl="5" w:tplc="0409001B" w:tentative="1">
+      <w:start w:val="1"/>
+      <w:numFmt w:val="lowerRoman"/>
+      <w:lvlText w:val="%6."/>
+      <w:lvlJc w:val="right"/>
+      <w:pPr>
+        <w:ind w:left="4320" w:hanging="180"/>
+      </w:pPr>
+    </w:lvl>
+    <w:lvl w:ilvl="6" w:tplc="0409000F" w:tentative="1">
+      <w:start w:val="1"/>
+      <w:numFmt w:val="decimal"/>
+      <w:lvlText w:val="%7."/>
+      <w:lvlJc w:val="left"/>
+      <w:pPr>
+        <w:ind w:left="5040" w:hanging="360"/>
+      </w:pPr>
+    </w:lvl>
+    <w:lvl w:ilvl="7" w:tplc="04090019" w:tentative="1">
+      <w:start w:val="1"/>
+      <w:numFmt w:val="lowerLetter"/>
+      <w:lvlText w:val="%8."/>
+      <w:lvlJc w:val="left"/>
+      <w:pPr>
+        <w:ind w:left="5760" w:hanging="360"/>
+      </w:pPr>
+    </w:lvl>
+    <w:lvl w:ilvl="8" w:tplc="0409001B" w:tentative="1">
+      <w:start w:val="1"/>
+      <w:numFmt w:val="lowerRoman"/>
+      <w:lvlText w:val="%9."/>
+      <w:lvlJc w:val="right"/>
+      <w:pPr>
+        <w:ind w:left="6480" w:hanging="180"/>
+      </w:pPr>
+    </w:lvl>
+  </w:abstractNum>
+  <w:abstractNum w:abstractNumId="3" w15:restartNumberingAfterBreak="0">
+    <w:nsid w:val="76353301"/>
+    <w:multiLevelType w:val="hybridMultilevel"/>
+    <w:tmpl w:val="6F9A0A7C"/>
     <w:lvl w:ilvl="0" w:tplc="0409000F">
       <w:start w:val="1"/>
       <w:numFmt w:val="decimal"/>
@@ -1107,6 +2376,12 @@
     <w:abstractNumId w:val="0"/>
   </w:num>
   <w:num w:numId="2">
+    <w:abstractNumId w:val="2"/>
+  </w:num>
+  <w:num w:numId="3">
+    <w:abstractNumId w:val="3"/>
+  </w:num>
+  <w:num w:numId="4">
     <w:abstractNumId w:val="1"/>
   </w:num>
 </w:numbering>
@@ -1506,6 +2781,7 @@
   <w:style w:type="paragraph" w:default="1" w:styleId="Normal">
     <w:name w:val="Normal"/>
     <w:qFormat/>
+    <w:rsid w:val="005E2A08"/>
   </w:style>
   <w:style w:type="character" w:default="1" w:styleId="DefaultParagraphFont">
     <w:name w:val="Default Paragraph Font"/>

</xml_diff>